<commit_message>
good promo with export
</commit_message>
<xml_diff>
--- a/public/forms/Blank/Briefkopf_blank_tardoc.docx
+++ b/public/forms/Blank/Briefkopf_blank_tardoc.docx
@@ -518,7 +518,7 @@
           <w:sz w:val="18"/>
           <w:szCs w:val="18"/>
         </w:rPr>
-        <w:t>02.04.25</w:t>
+        <w:t>03.04.25</w:t>
       </w:r>
       <w:r>
         <w:rPr>
@@ -611,19 +611,20 @@
       <w:tblPr>
         <w:tblStyle w:val="TableGrid"/>
         <w:tblW w:w="0" w:type="auto"/>
+        <w:tblLayout w:type="fixed"/>
         <w:tblLook w:val="04A0" w:firstRow="1" w:lastRow="0" w:firstColumn="1" w:lastColumn="0" w:noHBand="0" w:noVBand="1"/>
       </w:tblPr>
       <w:tblGrid>
-        <w:gridCol w:w="1728"/>
-        <w:gridCol w:w="1728"/>
-        <w:gridCol w:w="1728"/>
-        <w:gridCol w:w="1728"/>
-        <w:gridCol w:w="1728"/>
+        <w:gridCol w:w="1271"/>
+        <w:gridCol w:w="3260"/>
+        <w:gridCol w:w="1560"/>
+        <w:gridCol w:w="1417"/>
+        <w:gridCol w:w="1134"/>
       </w:tblGrid>
       <w:tr>
         <w:tc>
           <w:tcPr>
-            <w:tcW w:w="1728" w:type="dxa"/>
+            <w:tcW w:w="1271" w:type="dxa"/>
           </w:tcPr>
           <w:p>
             <w:pPr>
@@ -641,7 +642,7 @@
         </w:tc>
         <w:tc>
           <w:tcPr>
-            <w:tcW w:w="1728" w:type="dxa"/>
+            <w:tcW w:w="3260" w:type="dxa"/>
           </w:tcPr>
           <w:p>
             <w:pPr>
@@ -659,7 +660,7 @@
         </w:tc>
         <w:tc>
           <w:tcPr>
-            <w:tcW w:w="1728" w:type="dxa"/>
+            <w:tcW w:w="1560" w:type="dxa"/>
           </w:tcPr>
           <w:p>
             <w:pPr>
@@ -677,7 +678,7 @@
         </w:tc>
         <w:tc>
           <w:tcPr>
-            <w:tcW w:w="1728" w:type="dxa"/>
+            <w:tcW w:w="1417" w:type="dxa"/>
           </w:tcPr>
           <w:p>
             <w:pPr>
@@ -695,7 +696,7 @@
         </w:tc>
         <w:tc>
           <w:tcPr>
-            <w:tcW w:w="1728" w:type="dxa"/>
+            <w:tcW w:w="1134" w:type="dxa"/>
           </w:tcPr>
           <w:p>
             <w:pPr>
@@ -705,9 +706,9 @@
             </w:pPr>
             <w:r>
               <w:rPr>
-                <w:rFonts w:ascii="Cordia New" w:hAnsi="Cordia New" w:cs="Cordia New" w:hint="cs"/>
-              </w:rPr>
-              <w:t>NUMBER_TARMED</w:t>
+                <w:rFonts w:ascii="Cordia New" w:hAnsi="Cordia New" w:cs="Cordia New"/>
+              </w:rPr>
+              <w:t>Anzahl</w:t>
             </w:r>
           </w:p>
         </w:tc>
@@ -715,7 +716,7 @@
       <w:tr>
         <w:tc>
           <w:tcPr>
-            <w:tcW w:w="1728" w:type="dxa"/>
+            <w:tcW w:w="1271" w:type="dxa"/>
           </w:tcPr>
           <w:p>
             <w:pPr>
@@ -733,7 +734,7 @@
         </w:tc>
         <w:tc>
           <w:tcPr>
-            <w:tcW w:w="1728" w:type="dxa"/>
+            <w:tcW w:w="3260" w:type="dxa"/>
           </w:tcPr>
           <w:p>
             <w:pPr>
@@ -744,6 +745,8 @@
             <w:r>
               <w:rPr>
                 <w:rFonts w:ascii="Cordia New" w:hAnsi="Cordia New" w:cs="Cordia New" w:hint="cs"/>
+                <w:sz w:val="18"/>
+                <w:szCs w:val="18"/>
               </w:rPr>
               <w:t>{TARMED_TEXT}</w:t>
             </w:r>
@@ -751,7 +754,7 @@
         </w:tc>
         <w:tc>
           <w:tcPr>
-            <w:tcW w:w="1728" w:type="dxa"/>
+            <w:tcW w:w="1560" w:type="dxa"/>
           </w:tcPr>
           <w:p>
             <w:pPr>
@@ -769,7 +772,7 @@
         </w:tc>
         <w:tc>
           <w:tcPr>
-            <w:tcW w:w="1728" w:type="dxa"/>
+            <w:tcW w:w="1417" w:type="dxa"/>
           </w:tcPr>
           <w:p>
             <w:pPr>
@@ -787,7 +790,7 @@
         </w:tc>
         <w:tc>
           <w:tcPr>
-            <w:tcW w:w="1728" w:type="dxa"/>
+            <w:tcW w:w="1134" w:type="dxa"/>
           </w:tcPr>
           <w:p>
             <w:pPr>
@@ -798,6 +801,8 @@
             <w:r>
               <w:rPr>
                 <w:rFonts w:ascii="Cordia New" w:hAnsi="Cordia New" w:cs="Cordia New" w:hint="cs"/>
+                <w:sz w:val="16"/>
+                <w:szCs w:val="16"/>
               </w:rPr>
               <w:t>{NUMBER_TARMED}</w:t>
             </w:r>
@@ -843,19 +848,20 @@
       <w:tblPr>
         <w:tblStyle w:val="TableGrid"/>
         <w:tblW w:w="0" w:type="auto"/>
+        <w:tblLayout w:type="fixed"/>
         <w:tblLook w:val="04A0" w:firstRow="1" w:lastRow="0" w:firstColumn="1" w:lastColumn="0" w:noHBand="0" w:noVBand="1"/>
       </w:tblPr>
       <w:tblGrid>
-        <w:gridCol w:w="1728"/>
-        <w:gridCol w:w="1728"/>
-        <w:gridCol w:w="1728"/>
-        <w:gridCol w:w="1728"/>
-        <w:gridCol w:w="1728"/>
+        <w:gridCol w:w="1213"/>
+        <w:gridCol w:w="3318"/>
+        <w:gridCol w:w="1560"/>
+        <w:gridCol w:w="1417"/>
+        <w:gridCol w:w="1134"/>
       </w:tblGrid>
       <w:tr>
         <w:tc>
           <w:tcPr>
-            <w:tcW w:w="1728" w:type="dxa"/>
+            <w:tcW w:w="1213" w:type="dxa"/>
           </w:tcPr>
           <w:p>
             <w:pPr>
@@ -873,7 +879,7 @@
         </w:tc>
         <w:tc>
           <w:tcPr>
-            <w:tcW w:w="1728" w:type="dxa"/>
+            <w:tcW w:w="3318" w:type="dxa"/>
           </w:tcPr>
           <w:p>
             <w:pPr>
@@ -891,7 +897,7 @@
         </w:tc>
         <w:tc>
           <w:tcPr>
-            <w:tcW w:w="1728" w:type="dxa"/>
+            <w:tcW w:w="1560" w:type="dxa"/>
           </w:tcPr>
           <w:p>
             <w:pPr>
@@ -909,7 +915,7 @@
         </w:tc>
         <w:tc>
           <w:tcPr>
-            <w:tcW w:w="1728" w:type="dxa"/>
+            <w:tcW w:w="1417" w:type="dxa"/>
           </w:tcPr>
           <w:p>
             <w:pPr>
@@ -927,7 +933,7 @@
         </w:tc>
         <w:tc>
           <w:tcPr>
-            <w:tcW w:w="1728" w:type="dxa"/>
+            <w:tcW w:w="1134" w:type="dxa"/>
           </w:tcPr>
           <w:p>
             <w:pPr>
@@ -937,9 +943,9 @@
             </w:pPr>
             <w:r>
               <w:rPr>
-                <w:rFonts w:ascii="Cordia New" w:hAnsi="Cordia New" w:cs="Cordia New" w:hint="cs"/>
-              </w:rPr>
-              <w:t>NUMBER_TARDOC</w:t>
+                <w:rFonts w:ascii="Cordia New" w:hAnsi="Cordia New" w:cs="Cordia New"/>
+              </w:rPr>
+              <w:t>Anzahl</w:t>
             </w:r>
           </w:p>
         </w:tc>
@@ -947,7 +953,7 @@
       <w:tr>
         <w:tc>
           <w:tcPr>
-            <w:tcW w:w="1728" w:type="dxa"/>
+            <w:tcW w:w="1213" w:type="dxa"/>
           </w:tcPr>
           <w:p>
             <w:pPr>
@@ -965,7 +971,7 @@
         </w:tc>
         <w:tc>
           <w:tcPr>
-            <w:tcW w:w="1728" w:type="dxa"/>
+            <w:tcW w:w="3318" w:type="dxa"/>
           </w:tcPr>
           <w:p>
             <w:pPr>
@@ -976,6 +982,8 @@
             <w:r>
               <w:rPr>
                 <w:rFonts w:ascii="Cordia New" w:hAnsi="Cordia New" w:cs="Cordia New" w:hint="cs"/>
+                <w:sz w:val="18"/>
+                <w:szCs w:val="18"/>
               </w:rPr>
               <w:t>{TARDOC_TEXT}</w:t>
             </w:r>
@@ -983,7 +991,7 @@
         </w:tc>
         <w:tc>
           <w:tcPr>
-            <w:tcW w:w="1728" w:type="dxa"/>
+            <w:tcW w:w="1560" w:type="dxa"/>
           </w:tcPr>
           <w:p>
             <w:pPr>
@@ -1001,7 +1009,7 @@
         </w:tc>
         <w:tc>
           <w:tcPr>
-            <w:tcW w:w="1728" w:type="dxa"/>
+            <w:tcW w:w="1417" w:type="dxa"/>
           </w:tcPr>
           <w:p>
             <w:pPr>
@@ -1019,7 +1027,7 @@
         </w:tc>
         <w:tc>
           <w:tcPr>
-            <w:tcW w:w="1728" w:type="dxa"/>
+            <w:tcW w:w="1134" w:type="dxa"/>
           </w:tcPr>
           <w:p>
             <w:pPr>
@@ -1030,6 +1038,8 @@
             <w:r>
               <w:rPr>
                 <w:rFonts w:ascii="Cordia New" w:hAnsi="Cordia New" w:cs="Cordia New" w:hint="cs"/>
+                <w:sz w:val="11"/>
+                <w:szCs w:val="11"/>
               </w:rPr>
               <w:t>{NUMBER_TARDOC}</w:t>
             </w:r>
@@ -1110,7 +1120,31 @@
         <w:rPr>
           <w:rFonts w:ascii="Cordia New" w:hAnsi="Cordia New" w:cs="Cordia New" w:hint="cs"/>
         </w:rPr>
-        <w:t>Delta: {DELTA}</w:t>
+        <w:t xml:space="preserve">Delta: </w:t>
+      </w:r>
+      <w:r>
+        <w:rPr>
+          <w:rFonts w:ascii="Cordia New" w:hAnsi="Cordia New" w:cs="Cordia New"/>
+        </w:rPr>
+        <w:tab/>
+      </w:r>
+      <w:r>
+        <w:rPr>
+          <w:rFonts w:ascii="Cordia New" w:hAnsi="Cordia New" w:cs="Cordia New"/>
+        </w:rPr>
+        <w:tab/>
+      </w:r>
+      <w:r>
+        <w:rPr>
+          <w:rFonts w:ascii="Cordia New" w:hAnsi="Cordia New" w:cs="Cordia New" w:hint="cs"/>
+        </w:rPr>
+        <w:t>{DELTA}</w:t>
+      </w:r>
+      <w:r>
+        <w:rPr>
+          <w:rFonts w:ascii="Cordia New" w:hAnsi="Cordia New" w:cs="Cordia New"/>
+        </w:rPr>
+        <w:t xml:space="preserve"> TP (Taxpunkte)</w:t>
       </w:r>
     </w:p>
     <w:p>
@@ -1235,6 +1269,12 @@
           <w:rFonts w:ascii="Cordia New" w:hAnsi="Cordia New" w:cs="Cordia New" w:hint="cs"/>
         </w:rPr>
         <w:t>{TOTAL_DELTA}</w:t>
+      </w:r>
+      <w:r>
+        <w:rPr>
+          <w:rFonts w:ascii="Cordia New" w:hAnsi="Cordia New" w:cs="Cordia New"/>
+        </w:rPr>
+        <w:t xml:space="preserve"> TP (Taxpunkte)</w:t>
       </w:r>
       <w:r>
         <w:rPr>
@@ -1430,7 +1470,26 @@
           <w14:ligatures w14:val="none"/>
         </w:rPr>
         <w:br/>
-        <w:t>Verantwortlich: Dr. sc. Daniel Müller, Altendorf, SZ</w:t>
+      </w:r>
+      <w:r>
+        <w:rPr>
+          <w:rFonts w:ascii="Cordia New" w:eastAsia="MS Mincho" w:hAnsi="Cordia New" w:cs="Cordia New"/>
+          <w:bCs/>
+          <w:kern w:val="0"/>
+          <w:lang w:val="de-CH"/>
+          <w14:ligatures w14:val="none"/>
+        </w:rPr>
+        <w:t>Entwicklung</w:t>
+      </w:r>
+      <w:r>
+        <w:rPr>
+          <w:rFonts w:ascii="Cordia New" w:eastAsia="MS Mincho" w:hAnsi="Cordia New" w:cs="Cordia New"/>
+          <w:bCs/>
+          <w:kern w:val="0"/>
+          <w:lang w:val="de-CH"/>
+          <w14:ligatures w14:val="none"/>
+        </w:rPr>
+        <w:t>: Dr. sc. Daniel Müller, Altendorf, SZ</w:t>
       </w:r>
       <w:r>
         <w:rPr>
@@ -1450,45 +1509,23 @@
           <w:rFonts w:ascii="Arial" w:hAnsi="Arial" w:cs="Arial"/>
           <w:b/>
           <w:bCs/>
-          <w:sz w:val="11"/>
-          <w:szCs w:val="11"/>
-        </w:rPr>
-      </w:pPr>
-    </w:p>
-    <w:p>
-      <w:pPr>
-        <w:pStyle w:val="BodyText"/>
-        <w:rPr>
-          <w:sz w:val="18"/>
-          <w:szCs w:val="18"/>
-        </w:rPr>
-      </w:pPr>
-      <w:r>
-        <w:rPr>
-          <w:b/>
-          <w:bCs/>
-          <w:sz w:val="18"/>
-          <w:szCs w:val="18"/>
-          <w:lang w:val="en-CH"/>
-        </w:rPr>
-        <w:lastRenderedPageBreak/>
-        <w:t xml:space="preserve"> </w:t>
-      </w:r>
-      <w:r>
-        <w:rPr>
+          <w:lang w:val="de-CH"/>
+        </w:rPr>
+      </w:pPr>
+      <w:r>
+        <w:rPr>
+          <w:rFonts w:ascii="Arial" w:hAnsi="Arial" w:cs="Arial"/>
           <w:b/>
           <w:bCs/>
           <w:noProof/>
-          <w:sz w:val="18"/>
-          <w:szCs w:val="18"/>
           <w:lang w:val="de-CH"/>
-          <w14:ligatures w14:val="standardContextual"/>
-        </w:rPr>
+        </w:rPr>
+        <w:lastRenderedPageBreak/>
         <w:drawing>
-          <wp:inline distT="0" distB="0" distL="0" distR="0" wp14:anchorId="647C6325" wp14:editId="5BB7DBA1">
-            <wp:extent cx="1354666" cy="498882"/>
-            <wp:effectExtent l="0" t="0" r="4445" b="0"/>
-            <wp:docPr id="903738691" name="Picture 1" descr="A black background with text&#10;&#10;Description automatically generated"/>
+          <wp:inline distT="0" distB="0" distL="0" distR="0" wp14:anchorId="24E7114C" wp14:editId="48EBA6BE">
+            <wp:extent cx="981145" cy="253928"/>
+            <wp:effectExtent l="0" t="0" r="0" b="635"/>
+            <wp:docPr id="950869081" name="Picture 1" descr="A blue and black logo&#10;&#10;Description automatically generated"/>
             <wp:cNvGraphicFramePr>
               <a:graphicFrameLocks xmlns:a="http://schemas.openxmlformats.org/drawingml/2006/main" noChangeAspect="1"/>
             </wp:cNvGraphicFramePr>
@@ -1496,7 +1533,7 @@
               <a:graphicData uri="http://schemas.openxmlformats.org/drawingml/2006/picture">
                 <pic:pic xmlns:pic="http://schemas.openxmlformats.org/drawingml/2006/picture">
                   <pic:nvPicPr>
-                    <pic:cNvPr id="903738691" name="Picture 1" descr="A black background with text&#10;&#10;Description automatically generated"/>
+                    <pic:cNvPr id="950869081" name="Picture 1" descr="A blue and black logo&#10;&#10;Description automatically generated"/>
                     <pic:cNvPicPr/>
                   </pic:nvPicPr>
                   <pic:blipFill>
@@ -1514,7 +1551,7 @@
                   <pic:spPr>
                     <a:xfrm>
                       <a:off x="0" y="0"/>
-                      <a:ext cx="1421903" cy="523643"/>
+                      <a:ext cx="1031766" cy="267029"/>
                     </a:xfrm>
                     <a:prstGeom prst="rect">
                       <a:avLst/>
@@ -1528,69 +1565,74 @@
       </w:r>
       <w:r>
         <w:rPr>
-          <w:b/>
-          <w:bCs/>
-          <w:sz w:val="18"/>
-          <w:szCs w:val="18"/>
-        </w:rPr>
-        <w:br/>
-      </w:r>
-      <w:r>
-        <w:rPr>
-          <w:b/>
-          <w:bCs/>
-          <w:sz w:val="18"/>
-          <w:szCs w:val="18"/>
-        </w:rPr>
-        <w:br/>
-      </w:r>
-      <w:r>
-        <w:rPr>
-          <w:sz w:val="18"/>
-          <w:szCs w:val="18"/>
-        </w:rPr>
-        <w:t>Dr.</w:t>
-      </w:r>
-      <w:r>
-        <w:rPr>
-          <w:spacing w:val="1"/>
-          <w:sz w:val="18"/>
-          <w:szCs w:val="18"/>
-        </w:rPr>
-        <w:t xml:space="preserve"> </w:t>
-      </w:r>
-      <w:r>
-        <w:rPr>
-          <w:sz w:val="18"/>
-          <w:szCs w:val="18"/>
-        </w:rPr>
-        <w:t>med.</w:t>
-      </w:r>
-      <w:r>
-        <w:rPr>
-          <w:spacing w:val="2"/>
-          <w:sz w:val="18"/>
-          <w:szCs w:val="18"/>
-        </w:rPr>
-        <w:t xml:space="preserve"> </w:t>
-      </w:r>
-      <w:r>
-        <w:rPr>
-          <w:sz w:val="18"/>
-          <w:szCs w:val="18"/>
-        </w:rPr>
-        <w:t>H. Schweizer</w:t>
-      </w:r>
-    </w:p>
-    <w:p>
-      <w:pPr>
-        <w:rPr>
           <w:rFonts w:ascii="Arial" w:hAnsi="Arial" w:cs="Arial"/>
           <w:b/>
           <w:bCs/>
           <w:lang w:val="de-CH"/>
         </w:rPr>
-      </w:pPr>
+        <w:t xml:space="preserve"> </w:t>
+      </w:r>
+      <w:r>
+        <w:rPr>
+          <w:rFonts w:ascii="Cordia New" w:eastAsia="MS Mincho" w:hAnsi="Cordia New" w:cs="Cordia New"/>
+          <w:bCs/>
+          <w:kern w:val="0"/>
+          <w:sz w:val="21"/>
+          <w:szCs w:val="21"/>
+          <w:lang w:val="de-CH"/>
+          <w14:ligatures w14:val="none"/>
+        </w:rPr>
+        <w:t>KI für die Arztpraxis vom Grundversorger für den Grundversorger</w:t>
+      </w:r>
+      <w:r>
+        <w:rPr>
+          <w:rFonts w:ascii="Cordia New" w:eastAsia="MS Mincho" w:hAnsi="Cordia New" w:cs="Cordia New"/>
+          <w:bCs/>
+          <w:kern w:val="0"/>
+          <w:sz w:val="21"/>
+          <w:szCs w:val="21"/>
+          <w:lang w:val="de-CH"/>
+          <w14:ligatures w14:val="none"/>
+        </w:rPr>
+        <w:br/>
+        <w:t xml:space="preserve">Mehr zu TARDOC und weitere kleine Helferlein für die Praxisadministration? </w:t>
+      </w:r>
+      <w:hyperlink r:id="rId7" w:history="1">
+        <w:r>
+          <w:rPr>
+            <w:rStyle w:val="Hyperlink"/>
+            <w:rFonts w:ascii="Cordia New" w:eastAsia="MS Mincho" w:hAnsi="Cordia New" w:cs="Cordia New"/>
+            <w:bCs/>
+            <w:kern w:val="0"/>
+            <w:sz w:val="21"/>
+            <w:szCs w:val="21"/>
+            <w:lang w:val="de-CH"/>
+            <w14:ligatures w14:val="none"/>
+          </w:rPr>
+          <w:t>Hier eintragen</w:t>
+        </w:r>
+      </w:hyperlink>
+      <w:r>
+        <w:rPr>
+          <w:rFonts w:ascii="Cordia New" w:eastAsia="MS Mincho" w:hAnsi="Cordia New" w:cs="Cordia New"/>
+          <w:bCs/>
+          <w:kern w:val="0"/>
+          <w:sz w:val="21"/>
+          <w:szCs w:val="21"/>
+          <w:lang w:val="de-CH"/>
+          <w14:ligatures w14:val="none"/>
+        </w:rPr>
+        <w:t xml:space="preserve"> </w:t>
+      </w:r>
+      <w:r>
+        <w:rPr>
+          <w:rFonts w:ascii="Arial" w:hAnsi="Arial" w:cs="Arial"/>
+          <w:sz w:val="21"/>
+          <w:szCs w:val="21"/>
+          <w:lang w:val="de-CH"/>
+        </w:rPr>
+        <w:br/>
+      </w:r>
     </w:p>
     <w:sectPr>
       <w:pgSz w:w="11906" w:h="16838"/>
@@ -2644,6 +2686,29 @@
       </w:tblBorders>
     </w:tblPr>
   </w:style>
+  <w:style w:type="character" w:styleId="Hyperlink">
+    <w:name w:val="Hyperlink"/>
+    <w:basedOn w:val="DefaultParagraphFont"/>
+    <w:uiPriority w:val="99"/>
+    <w:unhideWhenUsed/>
+    <w:rsid w:val="00415D03"/>
+    <w:rPr>
+      <w:color w:val="467886" w:themeColor="hyperlink"/>
+      <w:u w:val="single"/>
+    </w:rPr>
+  </w:style>
+  <w:style w:type="character" w:styleId="UnresolvedMention">
+    <w:name w:val="Unresolved Mention"/>
+    <w:basedOn w:val="DefaultParagraphFont"/>
+    <w:uiPriority w:val="99"/>
+    <w:semiHidden/>
+    <w:unhideWhenUsed/>
+    <w:rsid w:val="00415D03"/>
+    <w:rPr>
+      <w:color w:val="605E5C"/>
+      <w:shd w:val="clear" w:color="auto" w:fill="E1DFDD"/>
+    </w:rPr>
+  </w:style>
 </w:styles>
 </file>
 

</xml_diff>